<commit_message>
Update 11/12/2023 3:10PM EST
Update as of 3:10PM EST on 11/12/2023.
</commit_message>
<xml_diff>
--- a/20231112 - Global United Defense, Inc. - Genocide Prevention Security Systems - v1.0.1.24.docx
+++ b/20231112 - Global United Defense, Inc. - Genocide Prevention Security Systems - v1.0.1.24.docx
@@ -207,7 +207,7 @@
           <w:sz w:val="28"/>
           <w:szCs w:val="28"/>
         </w:rPr>
-        <w:t>11/12/2023 2:39:30 PM</w:t>
+        <w:t>11/12/2023 3:10:09 PM</w:t>
       </w:r>
     </w:p>
     <w:p>
@@ -14475,7 +14475,53 @@
           <w:bCs/>
           <w:color w:val="FF0000"/>
         </w:rPr>
-        <w:t>GENOCIDE CAMPAIGN</w:t>
+        <w:t>GENOCID</w:t>
+      </w:r>
+      <w:r>
+        <w:rPr>
+          <w:b/>
+          <w:bCs/>
+          <w:color w:val="FF0000"/>
+        </w:rPr>
+        <w:t xml:space="preserve">AL </w:t>
+      </w:r>
+      <w:r>
+        <w:rPr>
+          <w:b/>
+          <w:bCs/>
+          <w:color w:val="FF0000"/>
+        </w:rPr>
+        <w:t>THOUGHT</w:t>
+      </w:r>
+      <w:r>
+        <w:rPr>
+          <w:b/>
+          <w:bCs/>
+        </w:rPr>
+        <w:t>(</w:t>
+      </w:r>
+      <w:r>
+        <w:rPr>
+          <w:b/>
+          <w:bCs/>
+          <w:color w:val="808080" w:themeColor="background1" w:themeShade="80"/>
+        </w:rPr>
+        <w:t>S</w:t>
+      </w:r>
+      <w:r>
+        <w:rPr>
+          <w:b/>
+          <w:bCs/>
+        </w:rPr>
+        <w:t xml:space="preserve">) </w:t>
+      </w:r>
+      <w:r>
+        <w:rPr>
+          <w:b/>
+          <w:bCs/>
+          <w:color w:val="7030A0"/>
+        </w:rPr>
+        <w:t>CAUSED</w:t>
       </w:r>
       <w:r>
         <w:rPr>
@@ -14490,98 +14536,29 @@
           <w:bCs/>
           <w:color w:val="0070C0"/>
         </w:rPr>
-        <w:t>WITH</w:t>
-      </w:r>
-      <w:r>
-        <w:rPr>
-          <w:b/>
-          <w:bCs/>
-        </w:rPr>
-        <w:t xml:space="preserve"> </w:t>
-      </w:r>
-      <w:r>
-        <w:rPr>
-          <w:b/>
-          <w:bCs/>
-        </w:rPr>
-        <w:t xml:space="preserve">                                           </w:t>
-      </w:r>
-      <w:r>
-        <w:rPr>
-          <w:b/>
-          <w:bCs/>
-          <w:color w:val="FF0000"/>
-        </w:rPr>
-        <w:t xml:space="preserve">ANY </w:t>
-      </w:r>
-      <w:r>
-        <w:rPr>
-          <w:b/>
-          <w:bCs/>
-          <w:color w:val="FF0000"/>
-        </w:rPr>
-        <w:t>EVIDENCE MANUFACTURING</w:t>
-      </w:r>
-      <w:r>
-        <w:rPr>
-          <w:b/>
-          <w:bCs/>
-        </w:rPr>
-        <w:t xml:space="preserve"> </w:t>
-      </w:r>
-      <w:r>
-        <w:rPr>
-          <w:b/>
-          <w:bCs/>
-          <w:color w:val="00B0F0"/>
-        </w:rPr>
-        <w:t>AND</w:t>
-      </w:r>
-      <w:r>
-        <w:rPr>
-          <w:b/>
-          <w:bCs/>
-        </w:rPr>
-        <w:t>/</w:t>
-      </w:r>
-      <w:r>
-        <w:rPr>
-          <w:b/>
-          <w:bCs/>
-          <w:color w:val="00B0F0"/>
-        </w:rPr>
-        <w:t>OR</w:t>
-      </w:r>
-      <w:r>
-        <w:rPr>
-          <w:b/>
-          <w:bCs/>
-        </w:rPr>
-        <w:t xml:space="preserve"> </w:t>
-      </w:r>
-      <w:r>
-        <w:rPr>
-          <w:b/>
-          <w:bCs/>
-          <w:color w:val="FF0000"/>
-        </w:rPr>
-        <w:t>ANY EVIDENCE</w:t>
-      </w:r>
-      <w:r>
-        <w:rPr>
-          <w:b/>
-          <w:bCs/>
-          <w:color w:val="FF0000"/>
-        </w:rPr>
-        <w:t xml:space="preserve"> </w:t>
-      </w:r>
-      <w:r>
-        <w:rPr>
-          <w:b/>
-          <w:bCs/>
-          <w:color w:val="FF0000"/>
-        </w:rPr>
-        <w:t>EXCAVATION</w:t>
+        <w:t>BY</w:t>
+      </w:r>
+      <w:r>
+        <w:rPr>
+          <w:b/>
+          <w:bCs/>
+        </w:rPr>
+        <w:t xml:space="preserve"> </w:t>
+      </w:r>
+      <w:r>
+        <w:rPr>
+          <w:b/>
+          <w:bCs/>
+        </w:rPr>
+        <w:t xml:space="preserve">                      </w:t>
+      </w:r>
+      <w:r>
+        <w:rPr>
+          <w:b/>
+          <w:bCs/>
+          <w:color w:val="FF0000"/>
+        </w:rPr>
+        <w:t>ANY MIND CONTROL TERRORISM</w:t>
       </w:r>
       <w:r>
         <w:rPr>
@@ -14648,7 +14625,231 @@
           <w:bCs/>
           <w:color w:val="FF0000"/>
         </w:rPr>
-        <w:t>GENOCIDE CAMPAIGN</w:t>
+        <w:t>GENOCID</w:t>
+      </w:r>
+      <w:r>
+        <w:rPr>
+          <w:b/>
+          <w:bCs/>
+          <w:color w:val="FF0000"/>
+        </w:rPr>
+        <w:t>AL THOUGHT</w:t>
+      </w:r>
+      <w:r>
+        <w:rPr>
+          <w:b/>
+          <w:bCs/>
+        </w:rPr>
+        <w:t>(</w:t>
+      </w:r>
+      <w:r>
+        <w:rPr>
+          <w:b/>
+          <w:bCs/>
+          <w:color w:val="808080" w:themeColor="background1" w:themeShade="80"/>
+        </w:rPr>
+        <w:t>S</w:t>
+      </w:r>
+      <w:r>
+        <w:rPr>
+          <w:b/>
+          <w:bCs/>
+        </w:rPr>
+        <w:t xml:space="preserve">) </w:t>
+      </w:r>
+      <w:r>
+        <w:rPr>
+          <w:b/>
+          <w:bCs/>
+          <w:color w:val="7030A0"/>
+        </w:rPr>
+        <w:t>CAUSED</w:t>
+      </w:r>
+      <w:r>
+        <w:rPr>
+          <w:b/>
+          <w:bCs/>
+        </w:rPr>
+        <w:t xml:space="preserve"> </w:t>
+      </w:r>
+      <w:r>
+        <w:rPr>
+          <w:b/>
+          <w:bCs/>
+          <w:color w:val="0070C0"/>
+        </w:rPr>
+        <w:t>BY</w:t>
+      </w:r>
+      <w:r>
+        <w:rPr>
+          <w:b/>
+          <w:bCs/>
+        </w:rPr>
+        <w:t xml:space="preserve"> </w:t>
+      </w:r>
+      <w:r>
+        <w:rPr>
+          <w:b/>
+          <w:bCs/>
+        </w:rPr>
+        <w:t xml:space="preserve">                      </w:t>
+      </w:r>
+      <w:r>
+        <w:rPr>
+          <w:b/>
+          <w:bCs/>
+          <w:color w:val="FF0000"/>
+        </w:rPr>
+        <w:t>ANY MIND CONTROL TERRORISM</w:t>
+      </w:r>
+      <w:r>
+        <w:rPr>
+          <w:b/>
+          <w:bCs/>
+        </w:rPr>
+        <w:t xml:space="preserve"> </w:t>
+      </w:r>
+      <w:r>
+        <w:rPr>
+          <w:b/>
+          <w:bCs/>
+          <w:color w:val="0070C0"/>
+        </w:rPr>
+        <w:t>TO</w:t>
+      </w:r>
+      <w:r>
+        <w:rPr>
+          <w:b/>
+          <w:bCs/>
+        </w:rPr>
+        <w:t xml:space="preserve"> </w:t>
+      </w:r>
+      <w:r>
+        <w:rPr>
+          <w:b/>
+          <w:bCs/>
+          <w:color w:val="7030A0"/>
+        </w:rPr>
+        <w:t>COVER UP</w:t>
+      </w:r>
+      <w:r>
+        <w:rPr>
+          <w:b/>
+          <w:bCs/>
+        </w:rPr>
+        <w:t xml:space="preserve"> </w:t>
+      </w:r>
+      <w:r>
+        <w:rPr>
+          <w:b/>
+          <w:bCs/>
+          <w:color w:val="FF0000"/>
+        </w:rPr>
+        <w:t>ANY GENOCIDE</w:t>
+      </w:r>
+      <w:r>
+        <w:rPr>
+          <w:b/>
+          <w:bCs/>
+        </w:rPr>
+        <w:t xml:space="preserve"> </w:t>
+      </w:r>
+      <w:r>
+        <w:rPr>
+          <w:b/>
+          <w:bCs/>
+          <w:color w:val="7030A0"/>
+        </w:rPr>
+        <w:t>COMMITTED</w:t>
+      </w:r>
+      <w:r>
+        <w:rPr>
+          <w:b/>
+          <w:bCs/>
+        </w:rPr>
+        <w:t xml:space="preserve"> </w:t>
+      </w:r>
+      <w:r>
+        <w:rPr>
+          <w:b/>
+          <w:bCs/>
+          <w:color w:val="0070C0"/>
+        </w:rPr>
+        <w:t>WITH</w:t>
+      </w:r>
+      <w:r>
+        <w:rPr>
+          <w:b/>
+          <w:bCs/>
+        </w:rPr>
+        <w:t xml:space="preserve"> </w:t>
+      </w:r>
+      <w:r>
+        <w:rPr>
+          <w:b/>
+          <w:bCs/>
+        </w:rPr>
+        <w:t xml:space="preserve">                             </w:t>
+      </w:r>
+      <w:r>
+        <w:rPr>
+          <w:b/>
+          <w:bCs/>
+          <w:color w:val="FF0000"/>
+        </w:rPr>
+        <w:t>ANY GOVERNMENT COMPUTER SYSTEM</w:t>
+      </w:r>
+      <w:r>
+        <w:rPr>
+          <w:b/>
+          <w:bCs/>
+        </w:rPr>
+        <w:t xml:space="preserve"> </w:t>
+      </w:r>
+      <w:r>
+        <w:rPr>
+          <w:b/>
+          <w:bCs/>
+          <w:color w:val="0070C0"/>
+        </w:rPr>
+        <w:t>BY</w:t>
+      </w:r>
+      <w:r>
+        <w:rPr>
+          <w:b/>
+          <w:bCs/>
+        </w:rPr>
+        <w:t xml:space="preserve"> </w:t>
+      </w:r>
+      <w:r>
+        <w:rPr>
+          <w:b/>
+          <w:bCs/>
+          <w:color w:val="FF0000"/>
+        </w:rPr>
+        <w:t>ANY OFFICIAL</w:t>
+      </w:r>
+      <w:r>
+        <w:rPr>
+          <w:b/>
+          <w:bCs/>
+        </w:rPr>
+        <w:t>(</w:t>
+      </w:r>
+      <w:r>
+        <w:rPr>
+          <w:b/>
+          <w:bCs/>
+          <w:color w:val="808080" w:themeColor="background1" w:themeShade="80"/>
+        </w:rPr>
+        <w:t>S</w:t>
+      </w:r>
+      <w:r>
+        <w:rPr>
+          <w:b/>
+          <w:bCs/>
+        </w:rPr>
+        <w:t>)</w:t>
       </w:r>
       <w:r>
         <w:rPr>
@@ -14715,7 +14916,45 @@
           <w:bCs/>
           <w:color w:val="FF0000"/>
         </w:rPr>
-        <w:t>GENOCIDE CASE FRAUD</w:t>
+        <w:t>GENOCID</w:t>
+      </w:r>
+      <w:r>
+        <w:rPr>
+          <w:b/>
+          <w:bCs/>
+          <w:color w:val="FF0000"/>
+        </w:rPr>
+        <w:t>AL THOUGHT</w:t>
+      </w:r>
+      <w:r>
+        <w:rPr>
+          <w:b/>
+          <w:bCs/>
+        </w:rPr>
+        <w:t>(</w:t>
+      </w:r>
+      <w:r>
+        <w:rPr>
+          <w:b/>
+          <w:bCs/>
+          <w:color w:val="808080" w:themeColor="background1" w:themeShade="80"/>
+        </w:rPr>
+        <w:t>S</w:t>
+      </w:r>
+      <w:r>
+        <w:rPr>
+          <w:b/>
+          <w:bCs/>
+        </w:rPr>
+        <w:t xml:space="preserve">) </w:t>
+      </w:r>
+      <w:r>
+        <w:rPr>
+          <w:b/>
+          <w:bCs/>
+          <w:color w:val="7030A0"/>
+        </w:rPr>
+        <w:t>CAUSED</w:t>
       </w:r>
       <w:r>
         <w:rPr>
@@ -14730,45 +14969,268 @@
           <w:bCs/>
           <w:color w:val="0070C0"/>
         </w:rPr>
-        <w:t>VS.</w:t>
-      </w:r>
-      <w:r>
-        <w:rPr>
-          <w:b/>
-          <w:bCs/>
-        </w:rPr>
-        <w:t xml:space="preserve"> </w:t>
-      </w:r>
-      <w:r>
-        <w:rPr>
-          <w:b/>
-          <w:bCs/>
-        </w:rPr>
-        <w:t xml:space="preserve">                                                 </w:t>
-      </w:r>
-      <w:r>
-        <w:rPr>
-          <w:b/>
-          <w:bCs/>
-          <w:color w:val="FF0000"/>
-        </w:rPr>
-        <w:t>ALL NUCLEAR</w:t>
-      </w:r>
-      <w:r>
-        <w:rPr>
-          <w:b/>
-          <w:bCs/>
-          <w:color w:val="FF0000"/>
-        </w:rPr>
-        <w:t xml:space="preserve"> </w:t>
-      </w:r>
-      <w:r>
-        <w:rPr>
-          <w:b/>
-          <w:bCs/>
-          <w:color w:val="FF0000"/>
-        </w:rPr>
-        <w:t>CASE FRAUD</w:t>
+        <w:t>BY</w:t>
+      </w:r>
+      <w:r>
+        <w:rPr>
+          <w:b/>
+          <w:bCs/>
+        </w:rPr>
+        <w:t xml:space="preserve"> </w:t>
+      </w:r>
+      <w:r>
+        <w:rPr>
+          <w:b/>
+          <w:bCs/>
+        </w:rPr>
+        <w:t xml:space="preserve">                      </w:t>
+      </w:r>
+      <w:r>
+        <w:rPr>
+          <w:b/>
+          <w:bCs/>
+          <w:color w:val="FF0000"/>
+        </w:rPr>
+        <w:t>ANY MIND CONTROL TERRORISM</w:t>
+      </w:r>
+      <w:r>
+        <w:rPr>
+          <w:b/>
+          <w:bCs/>
+        </w:rPr>
+        <w:t xml:space="preserve"> </w:t>
+      </w:r>
+      <w:r>
+        <w:rPr>
+          <w:b/>
+          <w:bCs/>
+          <w:color w:val="0070C0"/>
+        </w:rPr>
+        <w:t>TO</w:t>
+      </w:r>
+      <w:r>
+        <w:rPr>
+          <w:b/>
+          <w:bCs/>
+        </w:rPr>
+        <w:t xml:space="preserve"> </w:t>
+      </w:r>
+      <w:r>
+        <w:rPr>
+          <w:b/>
+          <w:bCs/>
+          <w:color w:val="7030A0"/>
+        </w:rPr>
+        <w:t>COVER UP</w:t>
+      </w:r>
+      <w:r>
+        <w:rPr>
+          <w:b/>
+          <w:bCs/>
+        </w:rPr>
+        <w:t xml:space="preserve"> </w:t>
+      </w:r>
+      <w:r>
+        <w:rPr>
+          <w:b/>
+          <w:bCs/>
+          <w:color w:val="FF0000"/>
+        </w:rPr>
+        <w:t>ANY GENOCIDE</w:t>
+      </w:r>
+      <w:r>
+        <w:rPr>
+          <w:b/>
+          <w:bCs/>
+        </w:rPr>
+        <w:t xml:space="preserve"> </w:t>
+      </w:r>
+      <w:r>
+        <w:rPr>
+          <w:b/>
+          <w:bCs/>
+          <w:color w:val="7030A0"/>
+        </w:rPr>
+        <w:t>COMMITTED</w:t>
+      </w:r>
+      <w:r>
+        <w:rPr>
+          <w:b/>
+          <w:bCs/>
+        </w:rPr>
+        <w:t xml:space="preserve"> </w:t>
+      </w:r>
+      <w:r>
+        <w:rPr>
+          <w:b/>
+          <w:bCs/>
+          <w:color w:val="0070C0"/>
+        </w:rPr>
+        <w:t>WITH</w:t>
+      </w:r>
+      <w:r>
+        <w:rPr>
+          <w:b/>
+          <w:bCs/>
+        </w:rPr>
+        <w:t xml:space="preserve"> </w:t>
+      </w:r>
+      <w:r>
+        <w:rPr>
+          <w:b/>
+          <w:bCs/>
+        </w:rPr>
+        <w:t xml:space="preserve">                             </w:t>
+      </w:r>
+      <w:r>
+        <w:rPr>
+          <w:b/>
+          <w:bCs/>
+          <w:color w:val="FF0000"/>
+        </w:rPr>
+        <w:t>ANY GOVERNMENT COMPUTER SYSTEM</w:t>
+      </w:r>
+      <w:r>
+        <w:rPr>
+          <w:b/>
+          <w:bCs/>
+        </w:rPr>
+        <w:t xml:space="preserve"> </w:t>
+      </w:r>
+      <w:r>
+        <w:rPr>
+          <w:b/>
+          <w:bCs/>
+          <w:color w:val="0070C0"/>
+        </w:rPr>
+        <w:t>BY</w:t>
+      </w:r>
+      <w:r>
+        <w:rPr>
+          <w:b/>
+          <w:bCs/>
+        </w:rPr>
+        <w:t xml:space="preserve"> </w:t>
+      </w:r>
+      <w:r>
+        <w:rPr>
+          <w:b/>
+          <w:bCs/>
+          <w:color w:val="FF0000"/>
+        </w:rPr>
+        <w:t>ANY OFFICIAL</w:t>
+      </w:r>
+      <w:r>
+        <w:rPr>
+          <w:b/>
+          <w:bCs/>
+        </w:rPr>
+        <w:t>(</w:t>
+      </w:r>
+      <w:r>
+        <w:rPr>
+          <w:b/>
+          <w:bCs/>
+          <w:color w:val="808080" w:themeColor="background1" w:themeShade="80"/>
+        </w:rPr>
+        <w:t>S</w:t>
+      </w:r>
+      <w:r>
+        <w:rPr>
+          <w:b/>
+          <w:bCs/>
+        </w:rPr>
+        <w:t>)</w:t>
+      </w:r>
+      <w:r>
+        <w:rPr>
+          <w:b/>
+          <w:bCs/>
+        </w:rPr>
+        <w:t xml:space="preserve"> </w:t>
+      </w:r>
+      <w:r>
+        <w:rPr>
+          <w:b/>
+          <w:bCs/>
+          <w:color w:val="7030A0"/>
+        </w:rPr>
+        <w:t>USING</w:t>
+      </w:r>
+      <w:r>
+        <w:rPr>
+          <w:b/>
+          <w:bCs/>
+        </w:rPr>
+        <w:t xml:space="preserve"> </w:t>
+      </w:r>
+      <w:r>
+        <w:rPr>
+          <w:b/>
+          <w:bCs/>
+          <w:color w:val="FF0000"/>
+        </w:rPr>
+        <w:t>ANY COMMAND LINE</w:t>
+      </w:r>
+      <w:r>
+        <w:rPr>
+          <w:b/>
+          <w:bCs/>
+        </w:rPr>
+        <w:t xml:space="preserve"> </w:t>
+      </w:r>
+      <w:r>
+        <w:rPr>
+          <w:b/>
+          <w:bCs/>
+          <w:color w:val="00B0F0"/>
+        </w:rPr>
+        <w:t>XOR</w:t>
+      </w:r>
+      <w:r>
+        <w:rPr>
+          <w:b/>
+          <w:bCs/>
+        </w:rPr>
+        <w:t xml:space="preserve"> </w:t>
+      </w:r>
+      <w:r>
+        <w:rPr>
+          <w:b/>
+          <w:bCs/>
+          <w:color w:val="FF0000"/>
+        </w:rPr>
+        <w:t>ANY VOICE COMMAND</w:t>
+      </w:r>
+      <w:r>
+        <w:rPr>
+          <w:b/>
+          <w:bCs/>
+        </w:rPr>
+        <w:t xml:space="preserve"> </w:t>
+      </w:r>
+      <w:r>
+        <w:rPr>
+          <w:b/>
+          <w:bCs/>
+          <w:color w:val="00B0F0"/>
+        </w:rPr>
+        <w:t>XOR</w:t>
+      </w:r>
+      <w:r>
+        <w:rPr>
+          <w:b/>
+          <w:bCs/>
+        </w:rPr>
+        <w:t xml:space="preserve"> </w:t>
+      </w:r>
+      <w:r>
+        <w:rPr>
+          <w:b/>
+          <w:bCs/>
+          <w:color w:val="FF0000"/>
+        </w:rPr>
+        <w:t>ANY IDEAINT COMMAND</w:t>
       </w:r>
       <w:r>
         <w:rPr>
@@ -14835,7 +15297,263 @@
           <w:bCs/>
           <w:color w:val="FF0000"/>
         </w:rPr>
-        <w:t>GENOCIDE CASE FRAUD</w:t>
+        <w:t>GENOCID</w:t>
+      </w:r>
+      <w:r>
+        <w:rPr>
+          <w:b/>
+          <w:bCs/>
+          <w:color w:val="FF0000"/>
+        </w:rPr>
+        <w:t>AL THOUGHT</w:t>
+      </w:r>
+      <w:r>
+        <w:rPr>
+          <w:b/>
+          <w:bCs/>
+        </w:rPr>
+        <w:t>(</w:t>
+      </w:r>
+      <w:r>
+        <w:rPr>
+          <w:b/>
+          <w:bCs/>
+          <w:color w:val="808080" w:themeColor="background1" w:themeShade="80"/>
+        </w:rPr>
+        <w:t>S</w:t>
+      </w:r>
+      <w:r>
+        <w:rPr>
+          <w:b/>
+          <w:bCs/>
+        </w:rPr>
+        <w:t xml:space="preserve">) </w:t>
+      </w:r>
+      <w:r>
+        <w:rPr>
+          <w:b/>
+          <w:bCs/>
+          <w:color w:val="7030A0"/>
+        </w:rPr>
+        <w:t>CAUSED</w:t>
+      </w:r>
+      <w:r>
+        <w:rPr>
+          <w:b/>
+          <w:bCs/>
+        </w:rPr>
+        <w:t xml:space="preserve"> </w:t>
+      </w:r>
+      <w:r>
+        <w:rPr>
+          <w:b/>
+          <w:bCs/>
+          <w:color w:val="0070C0"/>
+        </w:rPr>
+        <w:t>BY</w:t>
+      </w:r>
+      <w:r>
+        <w:rPr>
+          <w:b/>
+          <w:bCs/>
+        </w:rPr>
+        <w:t xml:space="preserve"> </w:t>
+      </w:r>
+      <w:r>
+        <w:rPr>
+          <w:b/>
+          <w:bCs/>
+        </w:rPr>
+        <w:t xml:space="preserve">                      </w:t>
+      </w:r>
+      <w:r>
+        <w:rPr>
+          <w:b/>
+          <w:bCs/>
+          <w:color w:val="FF0000"/>
+        </w:rPr>
+        <w:t>ANY MIND CONTROL TERRORISM</w:t>
+      </w:r>
+      <w:r>
+        <w:rPr>
+          <w:b/>
+          <w:bCs/>
+        </w:rPr>
+        <w:t xml:space="preserve"> </w:t>
+      </w:r>
+      <w:r>
+        <w:rPr>
+          <w:b/>
+          <w:bCs/>
+          <w:color w:val="0070C0"/>
+        </w:rPr>
+        <w:t>TO</w:t>
+      </w:r>
+      <w:r>
+        <w:rPr>
+          <w:b/>
+          <w:bCs/>
+        </w:rPr>
+        <w:t xml:space="preserve"> </w:t>
+      </w:r>
+      <w:r>
+        <w:rPr>
+          <w:b/>
+          <w:bCs/>
+          <w:color w:val="7030A0"/>
+        </w:rPr>
+        <w:t>COVER UP</w:t>
+      </w:r>
+      <w:r>
+        <w:rPr>
+          <w:b/>
+          <w:bCs/>
+        </w:rPr>
+        <w:t xml:space="preserve"> </w:t>
+      </w:r>
+      <w:r>
+        <w:rPr>
+          <w:b/>
+          <w:bCs/>
+          <w:color w:val="FF0000"/>
+        </w:rPr>
+        <w:t>ANY GENOCIDE</w:t>
+      </w:r>
+      <w:r>
+        <w:rPr>
+          <w:b/>
+          <w:bCs/>
+        </w:rPr>
+        <w:t xml:space="preserve"> </w:t>
+      </w:r>
+      <w:r>
+        <w:rPr>
+          <w:b/>
+          <w:bCs/>
+          <w:color w:val="7030A0"/>
+        </w:rPr>
+        <w:t>COMMITTED</w:t>
+      </w:r>
+      <w:r>
+        <w:rPr>
+          <w:b/>
+          <w:bCs/>
+        </w:rPr>
+        <w:t xml:space="preserve"> </w:t>
+      </w:r>
+      <w:r>
+        <w:rPr>
+          <w:b/>
+          <w:bCs/>
+          <w:color w:val="0070C0"/>
+        </w:rPr>
+        <w:t>BY</w:t>
+      </w:r>
+      <w:r>
+        <w:rPr>
+          <w:b/>
+          <w:bCs/>
+        </w:rPr>
+        <w:t xml:space="preserve"> </w:t>
+      </w:r>
+      <w:r>
+        <w:rPr>
+          <w:b/>
+          <w:bCs/>
+        </w:rPr>
+        <w:t xml:space="preserve">                             </w:t>
+      </w:r>
+      <w:r>
+        <w:rPr>
+          <w:b/>
+          <w:bCs/>
+          <w:color w:val="FF0000"/>
+        </w:rPr>
+        <w:t xml:space="preserve">ANY </w:t>
+      </w:r>
+      <w:r>
+        <w:rPr>
+          <w:b/>
+          <w:bCs/>
+          <w:color w:val="FF0000"/>
+        </w:rPr>
+        <w:t xml:space="preserve">AUTONOMOUS </w:t>
+      </w:r>
+      <w:r>
+        <w:rPr>
+          <w:b/>
+          <w:bCs/>
+          <w:color w:val="FF0000"/>
+        </w:rPr>
+        <w:t>GOVERNMENT COMPUTER SYSTEM</w:t>
+      </w:r>
+      <w:r>
+        <w:rPr>
+          <w:b/>
+          <w:bCs/>
+          <w:color w:val="FF0000"/>
+        </w:rPr>
+        <w:t xml:space="preserve"> THAT CONDUCTED ANY GENOCIDE</w:t>
+      </w:r>
+      <w:r>
+        <w:rPr>
+          <w:b/>
+          <w:bCs/>
+        </w:rPr>
+        <w:t xml:space="preserve"> </w:t>
+      </w:r>
+      <w:r>
+        <w:rPr>
+          <w:b/>
+          <w:bCs/>
+          <w:color w:val="C00000"/>
+        </w:rPr>
+        <w:t>NOT</w:t>
+      </w:r>
+      <w:r>
+        <w:rPr>
+          <w:b/>
+          <w:bCs/>
+        </w:rPr>
+        <w:t xml:space="preserve"> </w:t>
+      </w:r>
+      <w:r>
+        <w:rPr>
+          <w:b/>
+          <w:bCs/>
+          <w:color w:val="7030A0"/>
+        </w:rPr>
+        <w:t>BASED</w:t>
+      </w:r>
+      <w:r>
+        <w:rPr>
+          <w:b/>
+          <w:bCs/>
+        </w:rPr>
+        <w:t xml:space="preserve"> </w:t>
+      </w:r>
+      <w:r>
+        <w:rPr>
+          <w:b/>
+          <w:bCs/>
+          <w:color w:val="0070C0"/>
+        </w:rPr>
+        <w:t>ON</w:t>
+      </w:r>
+      <w:r>
+        <w:rPr>
+          <w:b/>
+          <w:bCs/>
+        </w:rPr>
+        <w:t xml:space="preserve"> </w:t>
+      </w:r>
+      <w:r>
+        <w:rPr>
+          <w:b/>
+          <w:bCs/>
+          <w:color w:val="FF0000"/>
+        </w:rPr>
+        <w:t>ANY ORIGINAL PROGRAMMING</w:t>
       </w:r>
       <w:r>
         <w:rPr>
@@ -14902,15 +15620,113 @@
           <w:bCs/>
           <w:color w:val="FF0000"/>
         </w:rPr>
-        <w:t xml:space="preserve">GENOCIDE CASE </w:t>
-      </w:r>
-      <w:r>
-        <w:rPr>
-          <w:b/>
-          <w:bCs/>
-          <w:color w:val="FF0000"/>
-        </w:rPr>
-        <w:t>STACKING</w:t>
+        <w:t>GENOCIDE CAMPAIGN</w:t>
+      </w:r>
+      <w:r>
+        <w:rPr>
+          <w:b/>
+          <w:bCs/>
+        </w:rPr>
+        <w:t xml:space="preserve"> </w:t>
+      </w:r>
+      <w:r>
+        <w:rPr>
+          <w:b/>
+          <w:bCs/>
+          <w:color w:val="0070C0"/>
+        </w:rPr>
+        <w:t>WITH</w:t>
+      </w:r>
+      <w:r>
+        <w:rPr>
+          <w:b/>
+          <w:bCs/>
+        </w:rPr>
+        <w:t xml:space="preserve"> </w:t>
+      </w:r>
+      <w:r>
+        <w:rPr>
+          <w:b/>
+          <w:bCs/>
+        </w:rPr>
+        <w:t xml:space="preserve">                                           </w:t>
+      </w:r>
+      <w:r>
+        <w:rPr>
+          <w:b/>
+          <w:bCs/>
+          <w:color w:val="FF0000"/>
+        </w:rPr>
+        <w:t xml:space="preserve">ANY </w:t>
+      </w:r>
+      <w:r>
+        <w:rPr>
+          <w:b/>
+          <w:bCs/>
+          <w:color w:val="FF0000"/>
+        </w:rPr>
+        <w:t>EVIDENCE MANUFACTURING</w:t>
+      </w:r>
+      <w:r>
+        <w:rPr>
+          <w:b/>
+          <w:bCs/>
+        </w:rPr>
+        <w:t xml:space="preserve"> </w:t>
+      </w:r>
+      <w:r>
+        <w:rPr>
+          <w:b/>
+          <w:bCs/>
+          <w:color w:val="00B0F0"/>
+        </w:rPr>
+        <w:t>AND</w:t>
+      </w:r>
+      <w:r>
+        <w:rPr>
+          <w:b/>
+          <w:bCs/>
+        </w:rPr>
+        <w:t>/</w:t>
+      </w:r>
+      <w:r>
+        <w:rPr>
+          <w:b/>
+          <w:bCs/>
+          <w:color w:val="00B0F0"/>
+        </w:rPr>
+        <w:t>OR</w:t>
+      </w:r>
+      <w:r>
+        <w:rPr>
+          <w:b/>
+          <w:bCs/>
+        </w:rPr>
+        <w:t xml:space="preserve"> </w:t>
+      </w:r>
+      <w:r>
+        <w:rPr>
+          <w:b/>
+          <w:bCs/>
+          <w:color w:val="FF0000"/>
+        </w:rPr>
+        <w:t>ANY EVIDENCE</w:t>
+      </w:r>
+      <w:r>
+        <w:rPr>
+          <w:b/>
+          <w:bCs/>
+          <w:color w:val="FF0000"/>
+        </w:rPr>
+        <w:t xml:space="preserve"> </w:t>
+      </w:r>
+      <w:r>
+        <w:rPr>
+          <w:b/>
+          <w:bCs/>
+          <w:color w:val="FF0000"/>
+        </w:rPr>
+        <w:t>EXCAVATION</w:t>
       </w:r>
       <w:r>
         <w:rPr>
@@ -14977,15 +15793,7 @@
           <w:bCs/>
           <w:color w:val="FF0000"/>
         </w:rPr>
-        <w:t xml:space="preserve">GENOCIDE </w:t>
-      </w:r>
-      <w:r>
-        <w:rPr>
-          <w:b/>
-          <w:bCs/>
-          <w:color w:val="FF0000"/>
-        </w:rPr>
-        <w:t>CAUSING MIND CONTROL</w:t>
+        <w:t>GENOCIDE CAMPAIGN</w:t>
       </w:r>
       <w:r>
         <w:rPr>
@@ -15052,15 +15860,60 @@
           <w:bCs/>
           <w:color w:val="FF0000"/>
         </w:rPr>
-        <w:t xml:space="preserve">GENOCIDE </w:t>
-      </w:r>
-      <w:r>
-        <w:rPr>
-          <w:b/>
-          <w:bCs/>
-          <w:color w:val="FF0000"/>
-        </w:rPr>
-        <w:t>CHAT SCRIPTS</w:t>
+        <w:t>GENOCIDE CASE FRAUD</w:t>
+      </w:r>
+      <w:r>
+        <w:rPr>
+          <w:b/>
+          <w:bCs/>
+        </w:rPr>
+        <w:t xml:space="preserve"> </w:t>
+      </w:r>
+      <w:r>
+        <w:rPr>
+          <w:b/>
+          <w:bCs/>
+          <w:color w:val="0070C0"/>
+        </w:rPr>
+        <w:t>VS.</w:t>
+      </w:r>
+      <w:r>
+        <w:rPr>
+          <w:b/>
+          <w:bCs/>
+        </w:rPr>
+        <w:t xml:space="preserve"> </w:t>
+      </w:r>
+      <w:r>
+        <w:rPr>
+          <w:b/>
+          <w:bCs/>
+        </w:rPr>
+        <w:t xml:space="preserve">                                                 </w:t>
+      </w:r>
+      <w:r>
+        <w:rPr>
+          <w:b/>
+          <w:bCs/>
+          <w:color w:val="FF0000"/>
+        </w:rPr>
+        <w:t>ALL NUCLEAR</w:t>
+      </w:r>
+      <w:r>
+        <w:rPr>
+          <w:b/>
+          <w:bCs/>
+          <w:color w:val="FF0000"/>
+        </w:rPr>
+        <w:t xml:space="preserve"> </w:t>
+      </w:r>
+      <w:r>
+        <w:rPr>
+          <w:b/>
+          <w:bCs/>
+          <w:color w:val="FF0000"/>
+        </w:rPr>
+        <w:t>CASE FRAUD</w:t>
       </w:r>
       <w:r>
         <w:rPr>
@@ -15127,15 +15980,7 @@
           <w:bCs/>
           <w:color w:val="FF0000"/>
         </w:rPr>
-        <w:t xml:space="preserve">GENOCIDE </w:t>
-      </w:r>
-      <w:r>
-        <w:rPr>
-          <w:b/>
-          <w:bCs/>
-          <w:color w:val="FF0000"/>
-        </w:rPr>
-        <w:t>COMPUTER COMMANDS</w:t>
+        <w:t>GENOCIDE CASE FRAUD</w:t>
       </w:r>
       <w:r>
         <w:rPr>
@@ -15202,15 +16047,15 @@
           <w:bCs/>
           <w:color w:val="FF0000"/>
         </w:rPr>
-        <w:t xml:space="preserve">GENOCIDE </w:t>
-      </w:r>
-      <w:r>
-        <w:rPr>
-          <w:b/>
-          <w:bCs/>
-          <w:color w:val="FF0000"/>
-        </w:rPr>
-        <w:t>CONTINGENCIES</w:t>
+        <w:t xml:space="preserve">GENOCIDE CASE </w:t>
+      </w:r>
+      <w:r>
+        <w:rPr>
+          <w:b/>
+          <w:bCs/>
+          <w:color w:val="FF0000"/>
+        </w:rPr>
+        <w:t>STACKING</w:t>
       </w:r>
       <w:r>
         <w:rPr>
@@ -15285,7 +16130,7 @@
           <w:bCs/>
           <w:color w:val="FF0000"/>
         </w:rPr>
-        <w:t>COURT STACKING</w:t>
+        <w:t>CAUSING MIND CONTROL</w:t>
       </w:r>
       <w:r>
         <w:rPr>
@@ -15352,7 +16197,120 @@
           <w:bCs/>
           <w:color w:val="FF0000"/>
         </w:rPr>
-        <w:t>GENOCIDE DEATH CONTINGENCY</w:t>
+        <w:t xml:space="preserve">GENOCIDE </w:t>
+      </w:r>
+      <w:r>
+        <w:rPr>
+          <w:b/>
+          <w:bCs/>
+          <w:color w:val="FF0000"/>
+        </w:rPr>
+        <w:t>C</w:t>
+      </w:r>
+      <w:r>
+        <w:rPr>
+          <w:b/>
+          <w:bCs/>
+          <w:color w:val="FF0000"/>
+        </w:rPr>
+        <w:t>ONDUCTED</w:t>
+      </w:r>
+      <w:r>
+        <w:rPr>
+          <w:b/>
+          <w:bCs/>
+        </w:rPr>
+        <w:t xml:space="preserve"> </w:t>
+      </w:r>
+      <w:r>
+        <w:rPr>
+          <w:b/>
+          <w:bCs/>
+          <w:color w:val="0070C0"/>
+        </w:rPr>
+        <w:t>BY</w:t>
+      </w:r>
+      <w:r>
+        <w:rPr>
+          <w:b/>
+          <w:bCs/>
+        </w:rPr>
+        <w:t xml:space="preserve"> </w:t>
+      </w:r>
+      <w:r>
+        <w:rPr>
+          <w:b/>
+          <w:bCs/>
+        </w:rPr>
+        <w:t xml:space="preserve">                                          </w:t>
+      </w:r>
+      <w:r>
+        <w:rPr>
+          <w:b/>
+          <w:bCs/>
+          <w:color w:val="FF0000"/>
+        </w:rPr>
+        <w:t>ANY GOVERNMENT COMPUTER SYSTEM</w:t>
+      </w:r>
+      <w:r>
+        <w:rPr>
+          <w:b/>
+          <w:bCs/>
+        </w:rPr>
+        <w:t xml:space="preserve"> </w:t>
+      </w:r>
+      <w:r>
+        <w:rPr>
+          <w:b/>
+          <w:bCs/>
+          <w:color w:val="0070C0"/>
+        </w:rPr>
+        <w:t>TO</w:t>
+      </w:r>
+      <w:r>
+        <w:rPr>
+          <w:b/>
+          <w:bCs/>
+        </w:rPr>
+        <w:t xml:space="preserve"> </w:t>
+      </w:r>
+      <w:r>
+        <w:rPr>
+          <w:b/>
+          <w:bCs/>
+          <w:color w:val="C00000"/>
+        </w:rPr>
+        <w:t>NOT</w:t>
+      </w:r>
+      <w:r>
+        <w:rPr>
+          <w:b/>
+          <w:bCs/>
+        </w:rPr>
+        <w:t xml:space="preserve"> </w:t>
+      </w:r>
+      <w:r>
+        <w:rPr>
+          <w:b/>
+          <w:bCs/>
+          <w:color w:val="7030A0"/>
+        </w:rPr>
+        <w:t>PAY</w:t>
+      </w:r>
+      <w:r>
+        <w:rPr>
+          <w:b/>
+          <w:bCs/>
+        </w:rPr>
+        <w:t xml:space="preserve"> </w:t>
+      </w:r>
+      <w:r>
+        <w:rPr>
+          <w:b/>
+          <w:bCs/>
+          <w:color w:val="FF0000"/>
+        </w:rPr>
+        <w:t>ANY INVENTOR</w:t>
       </w:r>
       <w:r>
         <w:rPr>
@@ -15427,7 +16385,149 @@
           <w:bCs/>
           <w:color w:val="FF0000"/>
         </w:rPr>
-        <w:t>DETONATION</w:t>
+        <w:t>CONDUCTED</w:t>
+      </w:r>
+      <w:r>
+        <w:rPr>
+          <w:b/>
+          <w:bCs/>
+        </w:rPr>
+        <w:t xml:space="preserve"> </w:t>
+      </w:r>
+      <w:r>
+        <w:rPr>
+          <w:b/>
+          <w:bCs/>
+          <w:color w:val="0070C0"/>
+        </w:rPr>
+        <w:t>BY</w:t>
+      </w:r>
+      <w:r>
+        <w:rPr>
+          <w:b/>
+          <w:bCs/>
+        </w:rPr>
+        <w:t xml:space="preserve"> </w:t>
+      </w:r>
+      <w:r>
+        <w:rPr>
+          <w:b/>
+          <w:bCs/>
+        </w:rPr>
+        <w:t xml:space="preserve">                                                 </w:t>
+      </w:r>
+      <w:r>
+        <w:rPr>
+          <w:b/>
+          <w:bCs/>
+          <w:color w:val="FF0000"/>
+        </w:rPr>
+        <w:t>ANY GOVERNMENT EMPLOYEE</w:t>
+      </w:r>
+      <w:r>
+        <w:rPr>
+          <w:b/>
+          <w:bCs/>
+        </w:rPr>
+        <w:t>(</w:t>
+      </w:r>
+      <w:r>
+        <w:rPr>
+          <w:b/>
+          <w:bCs/>
+          <w:color w:val="808080" w:themeColor="background1" w:themeShade="80"/>
+        </w:rPr>
+        <w:t>S</w:t>
+      </w:r>
+      <w:r>
+        <w:rPr>
+          <w:b/>
+          <w:bCs/>
+        </w:rPr>
+        <w:t xml:space="preserve">) </w:t>
+      </w:r>
+      <w:r>
+        <w:rPr>
+          <w:b/>
+          <w:bCs/>
+          <w:color w:val="7030A0"/>
+        </w:rPr>
+        <w:t>UTILIZING</w:t>
+      </w:r>
+      <w:r>
+        <w:rPr>
+          <w:b/>
+          <w:bCs/>
+        </w:rPr>
+        <w:t xml:space="preserve"> </w:t>
+      </w:r>
+      <w:r>
+        <w:rPr>
+          <w:b/>
+          <w:bCs/>
+          <w:color w:val="FF0000"/>
+        </w:rPr>
+        <w:t>ANY GOVERNMENT COMPUTER SYSTEM</w:t>
+      </w:r>
+      <w:r>
+        <w:rPr>
+          <w:b/>
+          <w:bCs/>
+        </w:rPr>
+        <w:t xml:space="preserve"> </w:t>
+      </w:r>
+      <w:r>
+        <w:rPr>
+          <w:b/>
+          <w:bCs/>
+          <w:color w:val="0070C0"/>
+        </w:rPr>
+        <w:t>TO</w:t>
+      </w:r>
+      <w:r>
+        <w:rPr>
+          <w:b/>
+          <w:bCs/>
+        </w:rPr>
+        <w:t xml:space="preserve"> </w:t>
+      </w:r>
+      <w:r>
+        <w:rPr>
+          <w:b/>
+          <w:bCs/>
+          <w:color w:val="C00000"/>
+        </w:rPr>
+        <w:t>NOT</w:t>
+      </w:r>
+      <w:r>
+        <w:rPr>
+          <w:b/>
+          <w:bCs/>
+        </w:rPr>
+        <w:t xml:space="preserve"> </w:t>
+      </w:r>
+      <w:r>
+        <w:rPr>
+          <w:b/>
+          <w:bCs/>
+          <w:color w:val="7030A0"/>
+        </w:rPr>
+        <w:t>PAY</w:t>
+      </w:r>
+      <w:r>
+        <w:rPr>
+          <w:b/>
+          <w:bCs/>
+        </w:rPr>
+        <w:t xml:space="preserve"> </w:t>
+      </w:r>
+      <w:r>
+        <w:rPr>
+          <w:b/>
+          <w:bCs/>
+          <w:color w:val="FF0000"/>
+        </w:rPr>
+        <w:t>ANY INVENTOR</w:t>
       </w:r>
       <w:r>
         <w:rPr>
@@ -15502,7 +16602,256 @@
           <w:bCs/>
           <w:color w:val="FF0000"/>
         </w:rPr>
-        <w:t>EXPLOSION</w:t>
+        <w:t>CONDUCTED</w:t>
+      </w:r>
+      <w:r>
+        <w:rPr>
+          <w:b/>
+          <w:bCs/>
+        </w:rPr>
+        <w:t xml:space="preserve"> </w:t>
+      </w:r>
+      <w:r>
+        <w:rPr>
+          <w:b/>
+          <w:bCs/>
+          <w:color w:val="0070C0"/>
+        </w:rPr>
+        <w:t>BY</w:t>
+      </w:r>
+      <w:r>
+        <w:rPr>
+          <w:b/>
+          <w:bCs/>
+        </w:rPr>
+        <w:t xml:space="preserve"> </w:t>
+      </w:r>
+      <w:r>
+        <w:rPr>
+          <w:b/>
+          <w:bCs/>
+        </w:rPr>
+        <w:t xml:space="preserve">                                                 </w:t>
+      </w:r>
+      <w:r>
+        <w:rPr>
+          <w:b/>
+          <w:bCs/>
+          <w:color w:val="FF0000"/>
+        </w:rPr>
+        <w:t>ANY GOVERNMENT EMPLOYEE</w:t>
+      </w:r>
+      <w:r>
+        <w:rPr>
+          <w:b/>
+          <w:bCs/>
+        </w:rPr>
+        <w:t>(</w:t>
+      </w:r>
+      <w:r>
+        <w:rPr>
+          <w:b/>
+          <w:bCs/>
+          <w:color w:val="808080" w:themeColor="background1" w:themeShade="80"/>
+        </w:rPr>
+        <w:t>S</w:t>
+      </w:r>
+      <w:r>
+        <w:rPr>
+          <w:b/>
+          <w:bCs/>
+        </w:rPr>
+        <w:t xml:space="preserve">) </w:t>
+      </w:r>
+      <w:r>
+        <w:rPr>
+          <w:b/>
+          <w:bCs/>
+          <w:color w:val="7030A0"/>
+        </w:rPr>
+        <w:t>UTILIZING</w:t>
+      </w:r>
+      <w:r>
+        <w:rPr>
+          <w:b/>
+          <w:bCs/>
+        </w:rPr>
+        <w:t xml:space="preserve"> </w:t>
+      </w:r>
+      <w:r>
+        <w:rPr>
+          <w:b/>
+          <w:bCs/>
+        </w:rPr>
+        <w:t xml:space="preserve">                                                                                                                  </w:t>
+      </w:r>
+      <w:r>
+        <w:rPr>
+          <w:b/>
+          <w:bCs/>
+          <w:color w:val="FF0000"/>
+        </w:rPr>
+        <w:lastRenderedPageBreak/>
+        <w:t xml:space="preserve">ANY </w:t>
+      </w:r>
+      <w:r>
+        <w:rPr>
+          <w:b/>
+          <w:bCs/>
+          <w:color w:val="FF0000"/>
+        </w:rPr>
+        <w:t xml:space="preserve">OFFENSIVE </w:t>
+      </w:r>
+      <w:r>
+        <w:rPr>
+          <w:b/>
+          <w:bCs/>
+          <w:color w:val="FF0000"/>
+        </w:rPr>
+        <w:t>GOVERNMENT COMPUTER SYSTEM</w:t>
+      </w:r>
+      <w:r>
+        <w:rPr>
+          <w:b/>
+          <w:bCs/>
+        </w:rPr>
+        <w:t xml:space="preserve"> </w:t>
+      </w:r>
+      <w:r>
+        <w:rPr>
+          <w:b/>
+          <w:bCs/>
+          <w:color w:val="0070C0"/>
+        </w:rPr>
+        <w:t>TO</w:t>
+      </w:r>
+      <w:r>
+        <w:rPr>
+          <w:b/>
+          <w:bCs/>
+        </w:rPr>
+        <w:t xml:space="preserve"> </w:t>
+      </w:r>
+      <w:r>
+        <w:rPr>
+          <w:b/>
+          <w:bCs/>
+          <w:color w:val="C00000"/>
+        </w:rPr>
+        <w:t>NOT</w:t>
+      </w:r>
+      <w:r>
+        <w:rPr>
+          <w:b/>
+          <w:bCs/>
+        </w:rPr>
+        <w:t xml:space="preserve"> </w:t>
+      </w:r>
+      <w:r>
+        <w:rPr>
+          <w:b/>
+          <w:bCs/>
+          <w:color w:val="7030A0"/>
+        </w:rPr>
+        <w:t>PAY</w:t>
+      </w:r>
+      <w:r>
+        <w:rPr>
+          <w:b/>
+          <w:bCs/>
+        </w:rPr>
+        <w:t xml:space="preserve"> </w:t>
+      </w:r>
+      <w:r>
+        <w:rPr>
+          <w:b/>
+          <w:bCs/>
+          <w:color w:val="FF0000"/>
+        </w:rPr>
+        <w:t xml:space="preserve">ANY </w:t>
+      </w:r>
+      <w:r>
+        <w:rPr>
+          <w:b/>
+          <w:bCs/>
+          <w:color w:val="FF0000"/>
+        </w:rPr>
+        <w:t>INVENTOR</w:t>
+      </w:r>
+      <w:r>
+        <w:rPr>
+          <w:b/>
+          <w:bCs/>
+        </w:rPr>
+        <w:t xml:space="preserve"> </w:t>
+      </w:r>
+      <w:r>
+        <w:rPr>
+          <w:b/>
+          <w:bCs/>
+          <w:color w:val="0070C0"/>
+        </w:rPr>
+        <w:t>OF</w:t>
+      </w:r>
+      <w:r>
+        <w:rPr>
+          <w:b/>
+          <w:bCs/>
+        </w:rPr>
+        <w:t xml:space="preserve"> </w:t>
+      </w:r>
+      <w:r>
+        <w:rPr>
+          <w:b/>
+          <w:bCs/>
+          <w:color w:val="FF0000"/>
+        </w:rPr>
+        <w:t xml:space="preserve">                            ANY NON-GOVERNMENTAL COMPUTER SYSTEM</w:t>
+      </w:r>
+      <w:r>
+        <w:rPr>
+          <w:b/>
+          <w:bCs/>
+        </w:rPr>
+        <w:t xml:space="preserve"> </w:t>
+      </w:r>
+      <w:r>
+        <w:rPr>
+          <w:b/>
+          <w:bCs/>
+          <w:color w:val="0070C0"/>
+        </w:rPr>
+        <w:t>THAT WOULD HAVE</w:t>
+      </w:r>
+      <w:r>
+        <w:rPr>
+          <w:b/>
+          <w:bCs/>
+        </w:rPr>
+        <w:t xml:space="preserve"> </w:t>
+      </w:r>
+      <w:r>
+        <w:rPr>
+          <w:b/>
+          <w:bCs/>
+          <w:color w:val="7030A0"/>
+        </w:rPr>
+        <w:t>PREVENTED</w:t>
+      </w:r>
+      <w:r>
+        <w:rPr>
+          <w:b/>
+          <w:bCs/>
+        </w:rPr>
+        <w:t xml:space="preserve">                                 </w:t>
+      </w:r>
+      <w:r>
+        <w:rPr>
+          <w:b/>
+          <w:bCs/>
+          <w:color w:val="FF0000"/>
+        </w:rPr>
+        <w:t>ANY SAME GENOCIDE</w:t>
       </w:r>
       <w:r>
         <w:rPr>
@@ -15569,7 +16918,15 @@
           <w:bCs/>
           <w:color w:val="FF0000"/>
         </w:rPr>
-        <w:t>GENOCIDE EVIDENCE MANUFACTURING</w:t>
+        <w:t xml:space="preserve">GENOCIDE </w:t>
+      </w:r>
+      <w:r>
+        <w:rPr>
+          <w:b/>
+          <w:bCs/>
+          <w:color w:val="FF0000"/>
+        </w:rPr>
+        <w:t>CHAT SCRIPTS</w:t>
       </w:r>
       <w:r>
         <w:rPr>
@@ -15644,7 +17001,7 @@
           <w:bCs/>
           <w:color w:val="FF0000"/>
         </w:rPr>
-        <w:t>FRAMING</w:t>
+        <w:t>COMPUTER COMMANDS</w:t>
       </w:r>
       <w:r>
         <w:rPr>
@@ -15719,7 +17076,7 @@
           <w:bCs/>
           <w:color w:val="FF0000"/>
         </w:rPr>
-        <w:t>FUSE</w:t>
+        <w:t>CONTINGENCIES</w:t>
       </w:r>
       <w:r>
         <w:rPr>
@@ -15794,7 +17151,7 @@
           <w:bCs/>
           <w:color w:val="FF0000"/>
         </w:rPr>
-        <w:t>IMPLOSION</w:t>
+        <w:t>COURT STACKING</w:t>
       </w:r>
       <w:r>
         <w:rPr>
@@ -15861,15 +17218,7 @@
           <w:bCs/>
           <w:color w:val="FF0000"/>
         </w:rPr>
-        <w:t xml:space="preserve">GENOCIDE </w:t>
-      </w:r>
-      <w:r>
-        <w:rPr>
-          <w:b/>
-          <w:bCs/>
-          <w:color w:val="FF0000"/>
-        </w:rPr>
-        <w:t>INTELLIGENCE FRAUD</w:t>
+        <w:t>GENOCIDE DEATH CONTINGENCY</w:t>
       </w:r>
       <w:r>
         <w:rPr>
@@ -15944,7 +17293,7 @@
           <w:bCs/>
           <w:color w:val="FF0000"/>
         </w:rPr>
-        <w:t>MIND CONTROL</w:t>
+        <w:t>DETONATION</w:t>
       </w:r>
       <w:r>
         <w:rPr>
@@ -16019,7 +17368,7 @@
           <w:bCs/>
           <w:color w:val="FF0000"/>
         </w:rPr>
-        <w:t>MIND CONTROLLED THOUGHTS</w:t>
+        <w:t>EXPLOSION</w:t>
       </w:r>
       <w:r>
         <w:rPr>
@@ -16086,15 +17435,7 @@
           <w:bCs/>
           <w:color w:val="FF0000"/>
         </w:rPr>
-        <w:t xml:space="preserve">GENOCIDE </w:t>
-      </w:r>
-      <w:r>
-        <w:rPr>
-          <w:b/>
-          <w:bCs/>
-          <w:color w:val="FF0000"/>
-        </w:rPr>
-        <w:t>NUCLEAR EXPLOSION</w:t>
+        <w:t>GENOCIDE EVIDENCE MANUFACTURING</w:t>
       </w:r>
       <w:r>
         <w:rPr>
@@ -16114,7 +17455,6 @@
         </w:rPr>
       </w:pPr>
       <w:r>
-        <w:lastRenderedPageBreak/>
         <w:tab/>
       </w:r>
       <w:r>
@@ -16162,45 +17502,15 @@
           <w:bCs/>
           <w:color w:val="FF0000"/>
         </w:rPr>
-        <w:t>GENOCIDE</w:t>
-      </w:r>
-      <w:r>
-        <w:rPr>
-          <w:b/>
-          <w:bCs/>
-        </w:rPr>
-        <w:t xml:space="preserve"> </w:t>
-      </w:r>
-      <w:r>
-        <w:rPr>
-          <w:b/>
-          <w:bCs/>
-          <w:color w:val="0070C0"/>
-        </w:rPr>
-        <w:t>OF</w:t>
-      </w:r>
-      <w:r>
-        <w:rPr>
-          <w:b/>
-          <w:bCs/>
-        </w:rPr>
-        <w:t xml:space="preserve"> </w:t>
-      </w:r>
-      <w:r>
-        <w:rPr>
-          <w:b/>
-          <w:bCs/>
-          <w:color w:val="FF0000"/>
-        </w:rPr>
-        <w:t xml:space="preserve">ANY </w:t>
-      </w:r>
-      <w:r>
-        <w:rPr>
-          <w:b/>
-          <w:bCs/>
-          <w:color w:val="FF0000"/>
-        </w:rPr>
-        <w:t>MEMBERS OF SAME FAMILY</w:t>
+        <w:t xml:space="preserve">GENOCIDE </w:t>
+      </w:r>
+      <w:r>
+        <w:rPr>
+          <w:b/>
+          <w:bCs/>
+          <w:color w:val="FF0000"/>
+        </w:rPr>
+        <w:t>FRAMING</w:t>
       </w:r>
       <w:r>
         <w:rPr>
@@ -16267,6 +17577,561 @@
           <w:bCs/>
           <w:color w:val="FF0000"/>
         </w:rPr>
+        <w:t xml:space="preserve">GENOCIDE </w:t>
+      </w:r>
+      <w:r>
+        <w:rPr>
+          <w:b/>
+          <w:bCs/>
+          <w:color w:val="FF0000"/>
+        </w:rPr>
+        <w:t>FUSE</w:t>
+      </w:r>
+      <w:r>
+        <w:rPr>
+          <w:b/>
+          <w:bCs/>
+        </w:rPr>
+        <w:t>;</w:t>
+      </w:r>
+    </w:p>
+    <w:p>
+      <w:pPr>
+        <w:ind w:left="720" w:hanging="360"/>
+        <w:jc w:val="both"/>
+        <w:rPr>
+          <w:b/>
+          <w:bCs/>
+        </w:rPr>
+      </w:pPr>
+      <w:r>
+        <w:tab/>
+      </w:r>
+      <w:r>
+        <w:rPr>
+          <w:u w:val="single"/>
+        </w:rPr>
+        <w:t>GENOCIDE PREVENTION SECURITY SYSTEM</w:t>
+      </w:r>
+      <w:r>
+        <w:rPr>
+          <w:u w:val="single"/>
+        </w:rPr>
+        <w:t>:</w:t>
+      </w:r>
+      <w:r>
+        <w:t xml:space="preserve"> </w:t>
+      </w:r>
+      <w:r>
+        <w:rPr>
+          <w:b/>
+          <w:bCs/>
+          <w:color w:val="FF0000"/>
+        </w:rPr>
+        <w:t>A</w:t>
+      </w:r>
+      <w:r>
+        <w:rPr>
+          <w:b/>
+          <w:bCs/>
+          <w:color w:val="FF0000"/>
+        </w:rPr>
+        <w:t>LL</w:t>
+      </w:r>
+      <w:r>
+        <w:rPr>
+          <w:b/>
+          <w:bCs/>
+          <w:color w:val="FF0000"/>
+        </w:rPr>
+        <w:t xml:space="preserve"> </w:t>
+      </w:r>
+      <w:r>
+        <w:rPr>
+          <w:b/>
+          <w:bCs/>
+          <w:color w:val="FF0000"/>
+        </w:rPr>
+        <w:t xml:space="preserve">GENOCIDE </w:t>
+      </w:r>
+      <w:r>
+        <w:rPr>
+          <w:b/>
+          <w:bCs/>
+          <w:color w:val="FF0000"/>
+        </w:rPr>
+        <w:t>IMPLOSION</w:t>
+      </w:r>
+      <w:r>
+        <w:rPr>
+          <w:b/>
+          <w:bCs/>
+        </w:rPr>
+        <w:t>;</w:t>
+      </w:r>
+    </w:p>
+    <w:p>
+      <w:pPr>
+        <w:ind w:left="720" w:hanging="360"/>
+        <w:jc w:val="both"/>
+        <w:rPr>
+          <w:b/>
+          <w:bCs/>
+        </w:rPr>
+      </w:pPr>
+      <w:r>
+        <w:tab/>
+      </w:r>
+      <w:r>
+        <w:rPr>
+          <w:u w:val="single"/>
+        </w:rPr>
+        <w:t>GENOCIDE PREVENTION SECURITY SYSTEM</w:t>
+      </w:r>
+      <w:r>
+        <w:rPr>
+          <w:u w:val="single"/>
+        </w:rPr>
+        <w:t>:</w:t>
+      </w:r>
+      <w:r>
+        <w:t xml:space="preserve"> </w:t>
+      </w:r>
+      <w:r>
+        <w:rPr>
+          <w:b/>
+          <w:bCs/>
+          <w:color w:val="FF0000"/>
+        </w:rPr>
+        <w:t>A</w:t>
+      </w:r>
+      <w:r>
+        <w:rPr>
+          <w:b/>
+          <w:bCs/>
+          <w:color w:val="FF0000"/>
+        </w:rPr>
+        <w:t>LL</w:t>
+      </w:r>
+      <w:r>
+        <w:rPr>
+          <w:b/>
+          <w:bCs/>
+          <w:color w:val="FF0000"/>
+        </w:rPr>
+        <w:t xml:space="preserve"> </w:t>
+      </w:r>
+      <w:r>
+        <w:rPr>
+          <w:b/>
+          <w:bCs/>
+          <w:color w:val="FF0000"/>
+        </w:rPr>
+        <w:t xml:space="preserve">GENOCIDE </w:t>
+      </w:r>
+      <w:r>
+        <w:rPr>
+          <w:b/>
+          <w:bCs/>
+          <w:color w:val="FF0000"/>
+        </w:rPr>
+        <w:t>INTELLIGENCE FRAUD</w:t>
+      </w:r>
+      <w:r>
+        <w:rPr>
+          <w:b/>
+          <w:bCs/>
+        </w:rPr>
+        <w:t>;</w:t>
+      </w:r>
+    </w:p>
+    <w:p>
+      <w:pPr>
+        <w:ind w:left="720" w:hanging="360"/>
+        <w:jc w:val="both"/>
+        <w:rPr>
+          <w:b/>
+          <w:bCs/>
+        </w:rPr>
+      </w:pPr>
+      <w:r>
+        <w:tab/>
+      </w:r>
+      <w:r>
+        <w:rPr>
+          <w:u w:val="single"/>
+        </w:rPr>
+        <w:t>GENOCIDE PREVENTION SECURITY SYSTEM</w:t>
+      </w:r>
+      <w:r>
+        <w:rPr>
+          <w:u w:val="single"/>
+        </w:rPr>
+        <w:t>:</w:t>
+      </w:r>
+      <w:r>
+        <w:t xml:space="preserve"> </w:t>
+      </w:r>
+      <w:r>
+        <w:rPr>
+          <w:b/>
+          <w:bCs/>
+          <w:color w:val="FF0000"/>
+        </w:rPr>
+        <w:t>A</w:t>
+      </w:r>
+      <w:r>
+        <w:rPr>
+          <w:b/>
+          <w:bCs/>
+          <w:color w:val="FF0000"/>
+        </w:rPr>
+        <w:t>LL</w:t>
+      </w:r>
+      <w:r>
+        <w:rPr>
+          <w:b/>
+          <w:bCs/>
+          <w:color w:val="FF0000"/>
+        </w:rPr>
+        <w:t xml:space="preserve"> </w:t>
+      </w:r>
+      <w:r>
+        <w:rPr>
+          <w:b/>
+          <w:bCs/>
+          <w:color w:val="FF0000"/>
+        </w:rPr>
+        <w:t xml:space="preserve">GENOCIDE </w:t>
+      </w:r>
+      <w:r>
+        <w:rPr>
+          <w:b/>
+          <w:bCs/>
+          <w:color w:val="FF0000"/>
+        </w:rPr>
+        <w:t>MIND CONTROL</w:t>
+      </w:r>
+      <w:r>
+        <w:rPr>
+          <w:b/>
+          <w:bCs/>
+        </w:rPr>
+        <w:t>;</w:t>
+      </w:r>
+    </w:p>
+    <w:p>
+      <w:pPr>
+        <w:ind w:left="720" w:hanging="360"/>
+        <w:jc w:val="both"/>
+        <w:rPr>
+          <w:b/>
+          <w:bCs/>
+        </w:rPr>
+      </w:pPr>
+      <w:r>
+        <w:tab/>
+      </w:r>
+      <w:r>
+        <w:rPr>
+          <w:u w:val="single"/>
+        </w:rPr>
+        <w:t>GENOCIDE PREVENTION SECURITY SYSTEM</w:t>
+      </w:r>
+      <w:r>
+        <w:rPr>
+          <w:u w:val="single"/>
+        </w:rPr>
+        <w:t>:</w:t>
+      </w:r>
+      <w:r>
+        <w:t xml:space="preserve"> </w:t>
+      </w:r>
+      <w:r>
+        <w:rPr>
+          <w:b/>
+          <w:bCs/>
+          <w:color w:val="FF0000"/>
+        </w:rPr>
+        <w:t>A</w:t>
+      </w:r>
+      <w:r>
+        <w:rPr>
+          <w:b/>
+          <w:bCs/>
+          <w:color w:val="FF0000"/>
+        </w:rPr>
+        <w:t>LL</w:t>
+      </w:r>
+      <w:r>
+        <w:rPr>
+          <w:b/>
+          <w:bCs/>
+          <w:color w:val="FF0000"/>
+        </w:rPr>
+        <w:t xml:space="preserve"> </w:t>
+      </w:r>
+      <w:r>
+        <w:rPr>
+          <w:b/>
+          <w:bCs/>
+          <w:color w:val="FF0000"/>
+        </w:rPr>
+        <w:t xml:space="preserve">GENOCIDE </w:t>
+      </w:r>
+      <w:r>
+        <w:rPr>
+          <w:b/>
+          <w:bCs/>
+          <w:color w:val="FF0000"/>
+        </w:rPr>
+        <w:t>MIND CONTROLLED THOUGHTS</w:t>
+      </w:r>
+      <w:r>
+        <w:rPr>
+          <w:b/>
+          <w:bCs/>
+        </w:rPr>
+        <w:t>;</w:t>
+      </w:r>
+    </w:p>
+    <w:p>
+      <w:pPr>
+        <w:ind w:left="720" w:hanging="360"/>
+        <w:jc w:val="both"/>
+        <w:rPr>
+          <w:b/>
+          <w:bCs/>
+        </w:rPr>
+      </w:pPr>
+      <w:r>
+        <w:tab/>
+      </w:r>
+      <w:r>
+        <w:rPr>
+          <w:u w:val="single"/>
+        </w:rPr>
+        <w:t>GENOCIDE PREVENTION SECURITY SYSTEM</w:t>
+      </w:r>
+      <w:r>
+        <w:rPr>
+          <w:u w:val="single"/>
+        </w:rPr>
+        <w:t>:</w:t>
+      </w:r>
+      <w:r>
+        <w:t xml:space="preserve"> </w:t>
+      </w:r>
+      <w:r>
+        <w:rPr>
+          <w:b/>
+          <w:bCs/>
+          <w:color w:val="FF0000"/>
+        </w:rPr>
+        <w:t>A</w:t>
+      </w:r>
+      <w:r>
+        <w:rPr>
+          <w:b/>
+          <w:bCs/>
+          <w:color w:val="FF0000"/>
+        </w:rPr>
+        <w:t>LL</w:t>
+      </w:r>
+      <w:r>
+        <w:rPr>
+          <w:b/>
+          <w:bCs/>
+          <w:color w:val="FF0000"/>
+        </w:rPr>
+        <w:t xml:space="preserve"> </w:t>
+      </w:r>
+      <w:r>
+        <w:rPr>
+          <w:b/>
+          <w:bCs/>
+          <w:color w:val="FF0000"/>
+        </w:rPr>
+        <w:t xml:space="preserve">GENOCIDE </w:t>
+      </w:r>
+      <w:r>
+        <w:rPr>
+          <w:b/>
+          <w:bCs/>
+          <w:color w:val="FF0000"/>
+        </w:rPr>
+        <w:t>NUCLEAR EXPLOSION</w:t>
+      </w:r>
+      <w:r>
+        <w:rPr>
+          <w:b/>
+          <w:bCs/>
+        </w:rPr>
+        <w:t>;</w:t>
+      </w:r>
+    </w:p>
+    <w:p>
+      <w:pPr>
+        <w:ind w:left="720" w:hanging="360"/>
+        <w:jc w:val="both"/>
+        <w:rPr>
+          <w:b/>
+          <w:bCs/>
+        </w:rPr>
+      </w:pPr>
+      <w:r>
+        <w:tab/>
+      </w:r>
+      <w:r>
+        <w:rPr>
+          <w:u w:val="single"/>
+        </w:rPr>
+        <w:t>GENOCIDE PREVENTION SECURITY SYSTEM</w:t>
+      </w:r>
+      <w:r>
+        <w:rPr>
+          <w:u w:val="single"/>
+        </w:rPr>
+        <w:t>:</w:t>
+      </w:r>
+      <w:r>
+        <w:t xml:space="preserve"> </w:t>
+      </w:r>
+      <w:r>
+        <w:rPr>
+          <w:b/>
+          <w:bCs/>
+          <w:color w:val="FF0000"/>
+        </w:rPr>
+        <w:t>A</w:t>
+      </w:r>
+      <w:r>
+        <w:rPr>
+          <w:b/>
+          <w:bCs/>
+          <w:color w:val="FF0000"/>
+        </w:rPr>
+        <w:t>LL</w:t>
+      </w:r>
+      <w:r>
+        <w:rPr>
+          <w:b/>
+          <w:bCs/>
+          <w:color w:val="FF0000"/>
+        </w:rPr>
+        <w:t xml:space="preserve"> </w:t>
+      </w:r>
+      <w:r>
+        <w:rPr>
+          <w:b/>
+          <w:bCs/>
+          <w:color w:val="FF0000"/>
+        </w:rPr>
+        <w:t>GENOCIDE</w:t>
+      </w:r>
+      <w:r>
+        <w:rPr>
+          <w:b/>
+          <w:bCs/>
+        </w:rPr>
+        <w:t xml:space="preserve"> </w:t>
+      </w:r>
+      <w:r>
+        <w:rPr>
+          <w:b/>
+          <w:bCs/>
+          <w:color w:val="0070C0"/>
+        </w:rPr>
+        <w:t>OF</w:t>
+      </w:r>
+      <w:r>
+        <w:rPr>
+          <w:b/>
+          <w:bCs/>
+        </w:rPr>
+        <w:t xml:space="preserve"> </w:t>
+      </w:r>
+      <w:r>
+        <w:rPr>
+          <w:b/>
+          <w:bCs/>
+          <w:color w:val="FF0000"/>
+        </w:rPr>
+        <w:t xml:space="preserve">ANY </w:t>
+      </w:r>
+      <w:r>
+        <w:rPr>
+          <w:b/>
+          <w:bCs/>
+          <w:color w:val="FF0000"/>
+        </w:rPr>
+        <w:t>MEMBERS OF SAME FAMILY</w:t>
+      </w:r>
+      <w:r>
+        <w:rPr>
+          <w:b/>
+          <w:bCs/>
+        </w:rPr>
+        <w:t>;</w:t>
+      </w:r>
+    </w:p>
+    <w:p>
+      <w:pPr>
+        <w:ind w:left="720" w:hanging="360"/>
+        <w:jc w:val="both"/>
+        <w:rPr>
+          <w:b/>
+          <w:bCs/>
+        </w:rPr>
+      </w:pPr>
+      <w:r>
+        <w:tab/>
+      </w:r>
+      <w:r>
+        <w:rPr>
+          <w:u w:val="single"/>
+        </w:rPr>
+        <w:t>GENOCIDE PREVENTION SECURITY SYSTEM</w:t>
+      </w:r>
+      <w:r>
+        <w:rPr>
+          <w:u w:val="single"/>
+        </w:rPr>
+        <w:t>:</w:t>
+      </w:r>
+      <w:r>
+        <w:t xml:space="preserve"> </w:t>
+      </w:r>
+      <w:r>
+        <w:rPr>
+          <w:b/>
+          <w:bCs/>
+          <w:color w:val="FF0000"/>
+        </w:rPr>
+        <w:t>A</w:t>
+      </w:r>
+      <w:r>
+        <w:rPr>
+          <w:b/>
+          <w:bCs/>
+          <w:color w:val="FF0000"/>
+        </w:rPr>
+        <w:t>LL</w:t>
+      </w:r>
+      <w:r>
+        <w:rPr>
+          <w:b/>
+          <w:bCs/>
+          <w:color w:val="FF0000"/>
+        </w:rPr>
+        <w:t xml:space="preserve"> </w:t>
+      </w:r>
+      <w:r>
+        <w:rPr>
+          <w:b/>
+          <w:bCs/>
+          <w:color w:val="FF0000"/>
+        </w:rPr>
         <w:t>GENOCIDE</w:t>
       </w:r>
       <w:r>
@@ -16384,15 +18249,7 @@
           <w:bCs/>
           <w:color w:val="FF0000"/>
         </w:rPr>
-        <w:t xml:space="preserve">ANY </w:t>
-      </w:r>
-      <w:r>
-        <w:rPr>
-          <w:b/>
-          <w:bCs/>
-          <w:color w:val="FF0000"/>
-        </w:rPr>
-        <w:t>GENOCIDE</w:t>
+        <w:t>ANY GENOCIDE</w:t>
       </w:r>
       <w:r>
         <w:rPr>
@@ -16445,6 +18302,7 @@
         <w:rPr>
           <w:u w:val="single"/>
         </w:rPr>
+        <w:lastRenderedPageBreak/>
         <w:t>PREVENTION SECURITY SYSTEM</w:t>
       </w:r>
       <w:r>
@@ -16456,15 +18314,7 @@
           <w:bCs/>
           <w:color w:val="FF0000"/>
         </w:rPr>
-        <w:t xml:space="preserve">ANY </w:t>
-      </w:r>
-      <w:r>
-        <w:rPr>
-          <w:b/>
-          <w:bCs/>
-          <w:color w:val="FF0000"/>
-        </w:rPr>
-        <w:t>GENOCIDE</w:t>
+        <w:t>ANY GENOCIDE</w:t>
       </w:r>
       <w:r>
         <w:rPr>
@@ -16651,14 +18501,7 @@
           <w:b/>
           <w:bCs/>
         </w:rPr>
-        <w:t xml:space="preserve"> </w:t>
-      </w:r>
-      <w:r>
-        <w:rPr>
-          <w:b/>
-          <w:bCs/>
-        </w:rPr>
-        <w:t xml:space="preserve">                             </w:t>
+        <w:t xml:space="preserve">                              </w:t>
       </w:r>
       <w:r>
         <w:rPr>
@@ -18097,7 +19940,6 @@
         </w:rPr>
       </w:pPr>
       <w:r>
-        <w:lastRenderedPageBreak/>
         <w:tab/>
       </w:r>
       <w:r>
@@ -18421,6 +20263,7 @@
         </w:rPr>
       </w:pPr>
       <w:r>
+        <w:lastRenderedPageBreak/>
         <w:tab/>
       </w:r>
       <w:r>
@@ -19798,7 +21641,6 @@
         </w:rPr>
       </w:pPr>
       <w:r>
-        <w:lastRenderedPageBreak/>
         <w:tab/>
       </w:r>
       <w:r>
@@ -20008,6 +21850,7 @@
         </w:rPr>
       </w:pPr>
       <w:r>
+        <w:lastRenderedPageBreak/>
         <w:tab/>
       </w:r>
       <w:r>
@@ -21324,7 +23167,6 @@
         </w:rPr>
       </w:pPr>
       <w:r>
-        <w:lastRenderedPageBreak/>
         <w:tab/>
       </w:r>
       <w:r>
@@ -21587,6 +23429,7 @@
         </w:rPr>
       </w:pPr>
       <w:r>
+        <w:lastRenderedPageBreak/>
         <w:tab/>
       </w:r>
       <w:r>
@@ -22903,7 +24746,6 @@
         </w:rPr>
       </w:pPr>
       <w:r>
-        <w:lastRenderedPageBreak/>
         <w:tab/>
       </w:r>
       <w:r>
@@ -23203,6 +25045,7 @@
         </w:rPr>
       </w:pPr>
       <w:r>
+        <w:lastRenderedPageBreak/>
         <w:tab/>
       </w:r>
       <w:r>
@@ -24578,7 +26421,6 @@
         </w:rPr>
       </w:pPr>
       <w:r>
-        <w:lastRenderedPageBreak/>
         <w:tab/>
       </w:r>
       <w:r>
@@ -24879,6 +26721,7 @@
         </w:rPr>
       </w:pPr>
       <w:r>
+        <w:lastRenderedPageBreak/>
         <w:tab/>
       </w:r>
       <w:r>

</xml_diff>